<commit_message>
half merged 3.1 and 3.1.3
</commit_message>
<xml_diff>
--- a/CO.docx
+++ b/CO.docx
@@ -12,7 +12,7 @@
           <w:b/>
           <w:sz w:val="28"/>
         </w:rPr>
-        <w:t>Class: B.E. SEM VIII Subject: Design of IThanical Systems</w:t>
+        <w:t>Class: B.E. SEM VIII Subject: Design of Mechanical Systems</w:t>
       </w:r>
     </w:p>
     <w:tbl>
@@ -54,162 +54,6 @@
           </w:p>
         </w:tc>
       </w:tr>
-      <w:tr>
-        <w:tc>
-          <w:tcPr>
-            <w:tcW w:type="dxa" w:w="1728"/>
-          </w:tcPr>
-          <w:p>
-            <w:pPr>
-              <w:jc w:val="center"/>
-            </w:pPr>
-            <w:r>
-              <w:t>IT 1001.1</w:t>
-            </w:r>
-          </w:p>
-        </w:tc>
-        <w:tc>
-          <w:tcPr>
-            <w:tcW w:type="dxa" w:w="6912"/>
-            <w:gridSpan w:val="4"/>
-          </w:tcPr>
-          <w:p>
-            <w:r>
-              <w:t>The learner will be able to Identify the different parts of the hoisting IThanism, belt conveyors, gear boxes, diesel &amp; petrol engine and pumps.</w:t>
-            </w:r>
-          </w:p>
-        </w:tc>
-      </w:tr>
-      <w:tr>
-        <w:tc>
-          <w:tcPr>
-            <w:tcW w:type="dxa" w:w="1728"/>
-          </w:tcPr>
-          <w:p>
-            <w:pPr>
-              <w:jc w:val="center"/>
-            </w:pPr>
-            <w:r>
-              <w:t>IT 1001.2</w:t>
-            </w:r>
-          </w:p>
-        </w:tc>
-        <w:tc>
-          <w:tcPr>
-            <w:tcW w:type="dxa" w:w="6912"/>
-            <w:gridSpan w:val="4"/>
-          </w:tcPr>
-          <w:p>
-            <w:r>
-              <w:t>The learner will be able to Explain the operating principles of Hoisting IThanism, belt conveyors, gear boxes, diesel &amp; petrol engine and pumps.</w:t>
-            </w:r>
-          </w:p>
-        </w:tc>
-      </w:tr>
-      <w:tr>
-        <w:tc>
-          <w:tcPr>
-            <w:tcW w:type="dxa" w:w="1728"/>
-          </w:tcPr>
-          <w:p>
-            <w:pPr>
-              <w:jc w:val="center"/>
-            </w:pPr>
-            <w:r>
-              <w:t>IT 1001.3</w:t>
-            </w:r>
-          </w:p>
-        </w:tc>
-        <w:tc>
-          <w:tcPr>
-            <w:tcW w:type="dxa" w:w="6912"/>
-            <w:gridSpan w:val="4"/>
-          </w:tcPr>
-          <w:p>
-            <w:r>
-              <w:t>The learner will be able to Use the basic components to form a suitable power transmission system to satisfy given requirements.</w:t>
-            </w:r>
-          </w:p>
-        </w:tc>
-      </w:tr>
-      <w:tr>
-        <w:tc>
-          <w:tcPr>
-            <w:tcW w:type="dxa" w:w="1728"/>
-          </w:tcPr>
-          <w:p>
-            <w:pPr>
-              <w:jc w:val="center"/>
-            </w:pPr>
-            <w:r>
-              <w:t>IT 1001.4</w:t>
-            </w:r>
-          </w:p>
-        </w:tc>
-        <w:tc>
-          <w:tcPr>
-            <w:tcW w:type="dxa" w:w="6912"/>
-            <w:gridSpan w:val="4"/>
-          </w:tcPr>
-          <w:p>
-            <w:r>
-              <w:t>The learner will be able to Finalize the dimensions of the system components.</w:t>
-            </w:r>
-          </w:p>
-        </w:tc>
-      </w:tr>
-      <w:tr>
-        <w:tc>
-          <w:tcPr>
-            <w:tcW w:type="dxa" w:w="1728"/>
-          </w:tcPr>
-          <w:p>
-            <w:pPr>
-              <w:jc w:val="center"/>
-            </w:pPr>
-            <w:r>
-              <w:t>IT 1001.5</w:t>
-            </w:r>
-          </w:p>
-        </w:tc>
-        <w:tc>
-          <w:tcPr>
-            <w:tcW w:type="dxa" w:w="6912"/>
-            <w:gridSpan w:val="4"/>
-          </w:tcPr>
-          <w:p>
-            <w:r>
-              <w:t>The learner will be able to Select appropriate prime movers for the system.</w:t>
-            </w:r>
-          </w:p>
-        </w:tc>
-      </w:tr>
-      <w:tr>
-        <w:tc>
-          <w:tcPr>
-            <w:tcW w:type="dxa" w:w="1728"/>
-          </w:tcPr>
-          <w:p>
-            <w:pPr>
-              <w:jc w:val="center"/>
-            </w:pPr>
-            <w:r>
-              <w:t>IT 1001.6</w:t>
-            </w:r>
-          </w:p>
-        </w:tc>
-        <w:tc>
-          <w:tcPr>
-            <w:tcW w:type="dxa" w:w="6912"/>
-            <w:gridSpan w:val="4"/>
-          </w:tcPr>
-          <w:p>
-            <w:r>
-              <w:t>The learner will be able to Design the hoisting IThanism, belt conveyors, gear boxes, diesel &amp; petrol engine and pumps with a specific application.</w:t>
-            </w:r>
-          </w:p>
-        </w:tc>
-      </w:tr>
     </w:tbl>
     <w:p/>
     <w:p/>
@@ -223,7 +67,7 @@
           <w:b/>
           <w:sz w:val="28"/>
         </w:rPr>
-        <w:t>Class: B.E. SEM VIII Subject: Design of TE Systems</w:t>
+        <w:t>Class: B.E. SEM VIII Subject: Design of Mechanical Systems</w:t>
       </w:r>
     </w:p>
     <w:tbl>
@@ -265,162 +109,6 @@
           </w:p>
         </w:tc>
       </w:tr>
-      <w:tr>
-        <w:tc>
-          <w:tcPr>
-            <w:tcW w:type="dxa" w:w="1728"/>
-          </w:tcPr>
-          <w:p>
-            <w:pPr>
-              <w:jc w:val="center"/>
-            </w:pPr>
-            <w:r>
-              <w:t>MEC 701.1</w:t>
-            </w:r>
-          </w:p>
-        </w:tc>
-        <w:tc>
-          <w:tcPr>
-            <w:tcW w:type="dxa" w:w="6912"/>
-            <w:gridSpan w:val="4"/>
-          </w:tcPr>
-          <w:p>
-            <w:r>
-              <w:t>The learner will be able to Identify the different parts of the hoisting mechanism, belt conveyors, gear boxes, diesel &amp; petrol engine and pumps.</w:t>
-            </w:r>
-          </w:p>
-        </w:tc>
-      </w:tr>
-      <w:tr>
-        <w:tc>
-          <w:tcPr>
-            <w:tcW w:type="dxa" w:w="1728"/>
-          </w:tcPr>
-          <w:p>
-            <w:pPr>
-              <w:jc w:val="center"/>
-            </w:pPr>
-            <w:r>
-              <w:t>MEC 701.2</w:t>
-            </w:r>
-          </w:p>
-        </w:tc>
-        <w:tc>
-          <w:tcPr>
-            <w:tcW w:type="dxa" w:w="6912"/>
-            <w:gridSpan w:val="4"/>
-          </w:tcPr>
-          <w:p>
-            <w:r>
-              <w:t>The learner will be able to Explain the operating principles of Hoisting mechanism, belt conveyors, gear boxes, diesel &amp; petrol engine and pumps.</w:t>
-            </w:r>
-          </w:p>
-        </w:tc>
-      </w:tr>
-      <w:tr>
-        <w:tc>
-          <w:tcPr>
-            <w:tcW w:type="dxa" w:w="1728"/>
-          </w:tcPr>
-          <w:p>
-            <w:pPr>
-              <w:jc w:val="center"/>
-            </w:pPr>
-            <w:r>
-              <w:t>MEC 701.3</w:t>
-            </w:r>
-          </w:p>
-        </w:tc>
-        <w:tc>
-          <w:tcPr>
-            <w:tcW w:type="dxa" w:w="6912"/>
-            <w:gridSpan w:val="4"/>
-          </w:tcPr>
-          <w:p>
-            <w:r>
-              <w:t>The learner will be able to Use the basic components to form a suitable power transmission system to satisfy given requirements.</w:t>
-            </w:r>
-          </w:p>
-        </w:tc>
-      </w:tr>
-      <w:tr>
-        <w:tc>
-          <w:tcPr>
-            <w:tcW w:type="dxa" w:w="1728"/>
-          </w:tcPr>
-          <w:p>
-            <w:pPr>
-              <w:jc w:val="center"/>
-            </w:pPr>
-            <w:r>
-              <w:t>MEC 701.4</w:t>
-            </w:r>
-          </w:p>
-        </w:tc>
-        <w:tc>
-          <w:tcPr>
-            <w:tcW w:type="dxa" w:w="6912"/>
-            <w:gridSpan w:val="4"/>
-          </w:tcPr>
-          <w:p>
-            <w:r>
-              <w:t>The learner will be able to Finalize the dimensions of the system components.</w:t>
-            </w:r>
-          </w:p>
-        </w:tc>
-      </w:tr>
-      <w:tr>
-        <w:tc>
-          <w:tcPr>
-            <w:tcW w:type="dxa" w:w="1728"/>
-          </w:tcPr>
-          <w:p>
-            <w:pPr>
-              <w:jc w:val="center"/>
-            </w:pPr>
-            <w:r>
-              <w:t>MEC 701.5</w:t>
-            </w:r>
-          </w:p>
-        </w:tc>
-        <w:tc>
-          <w:tcPr>
-            <w:tcW w:type="dxa" w:w="6912"/>
-            <w:gridSpan w:val="4"/>
-          </w:tcPr>
-          <w:p>
-            <w:r>
-              <w:t>The learner will be able to Select appropriate prime movers for the system.</w:t>
-            </w:r>
-          </w:p>
-        </w:tc>
-      </w:tr>
-      <w:tr>
-        <w:tc>
-          <w:tcPr>
-            <w:tcW w:type="dxa" w:w="1728"/>
-          </w:tcPr>
-          <w:p>
-            <w:pPr>
-              <w:jc w:val="center"/>
-            </w:pPr>
-            <w:r>
-              <w:t>MEC 701.6</w:t>
-            </w:r>
-          </w:p>
-        </w:tc>
-        <w:tc>
-          <w:tcPr>
-            <w:tcW w:type="dxa" w:w="6912"/>
-            <w:gridSpan w:val="4"/>
-          </w:tcPr>
-          <w:p>
-            <w:r>
-              <w:t>The learner will be able to Design the hoisting mechanism, belt conveyors, gear boxes, diesel &amp; petrol engine and pumps with a specific application.</w:t>
-            </w:r>
-          </w:p>
-        </w:tc>
-      </w:tr>
     </w:tbl>
     <w:p/>
     <w:p/>
@@ -434,7 +122,7 @@
           <w:b/>
           <w:sz w:val="28"/>
         </w:rPr>
-        <w:t>Class: B.E. SEM VIII Subject: Design of ME Systems</w:t>
+        <w:t>Class: B.E. SEM VIII Subject: Design of Mechanical Systems</w:t>
       </w:r>
     </w:p>
     <w:tbl>
@@ -476,17 +164,43 @@
           </w:p>
         </w:tc>
       </w:tr>
+    </w:tbl>
+    <w:p/>
+    <w:p/>
+    <w:p>
+      <w:pPr>
+        <w:pStyle w:val="Normal"/>
+        <w:jc w:val="center"/>
+      </w:pPr>
+      <w:r>
+        <w:rPr>
+          <w:b/>
+          <w:sz w:val="28"/>
+        </w:rPr>
+        <w:t>Class: B.E. SEM VIII Subject: Design of Mechanical Systems</w:t>
+      </w:r>
+    </w:p>
+    <w:tbl>
+      <w:tblPr>
+        <w:tblStyle w:val="TableGrid"/>
+        <w:tblW w:type="auto" w:w="0"/>
+        <w:tblLook w:firstColumn="1" w:firstRow="1" w:lastColumn="0" w:lastRow="0" w:noHBand="0" w:noVBand="1" w:val="04A0"/>
+      </w:tblPr>
+      <w:tblGrid>
+        <w:gridCol w:w="1728"/>
+        <w:gridCol w:w="1728"/>
+        <w:gridCol w:w="1728"/>
+        <w:gridCol w:w="1728"/>
+        <w:gridCol w:w="1728"/>
+      </w:tblGrid>
       <w:tr>
         <w:tc>
           <w:tcPr>
             <w:tcW w:type="dxa" w:w="1728"/>
           </w:tcPr>
           <w:p>
-            <w:pPr>
-              <w:jc w:val="center"/>
-            </w:pPr>
             <w:r>
-              <w:t>MEC 701.1</w:t>
+              <w:t>Course Code</w:t>
             </w:r>
           </w:p>
         </w:tc>
@@ -496,138 +210,11 @@
             <w:gridSpan w:val="4"/>
           </w:tcPr>
           <w:p>
-            <w:r>
-              <w:t>The learner will be able to Identify the different parts of the hoisting mechanism, belt conveyors, gear boxes, diesel &amp; petrol engine and pumps.</w:t>
-            </w:r>
-          </w:p>
-        </w:tc>
-      </w:tr>
-      <w:tr>
-        <w:tc>
-          <w:tcPr>
-            <w:tcW w:type="dxa" w:w="1728"/>
-          </w:tcPr>
-          <w:p>
             <w:pPr>
               <w:jc w:val="center"/>
             </w:pPr>
             <w:r>
-              <w:t>MEC 701.2</w:t>
-            </w:r>
-          </w:p>
-        </w:tc>
-        <w:tc>
-          <w:tcPr>
-            <w:tcW w:type="dxa" w:w="6912"/>
-            <w:gridSpan w:val="4"/>
-          </w:tcPr>
-          <w:p>
-            <w:r>
-              <w:t>The learner will be able to Explain the operating principles of Hoisting mechanism, belt conveyors, gear boxes, diesel &amp; petrol engine and pumps.</w:t>
-            </w:r>
-          </w:p>
-        </w:tc>
-      </w:tr>
-      <w:tr>
-        <w:tc>
-          <w:tcPr>
-            <w:tcW w:type="dxa" w:w="1728"/>
-          </w:tcPr>
-          <w:p>
-            <w:pPr>
-              <w:jc w:val="center"/>
-            </w:pPr>
-            <w:r>
-              <w:t>MEC 701.3</w:t>
-            </w:r>
-          </w:p>
-        </w:tc>
-        <w:tc>
-          <w:tcPr>
-            <w:tcW w:type="dxa" w:w="6912"/>
-            <w:gridSpan w:val="4"/>
-          </w:tcPr>
-          <w:p>
-            <w:r>
-              <w:t>The learner will be able to Use the basic components to form a suitable power transmission system to satisfy given requirements.</w:t>
-            </w:r>
-          </w:p>
-        </w:tc>
-      </w:tr>
-      <w:tr>
-        <w:tc>
-          <w:tcPr>
-            <w:tcW w:type="dxa" w:w="1728"/>
-          </w:tcPr>
-          <w:p>
-            <w:pPr>
-              <w:jc w:val="center"/>
-            </w:pPr>
-            <w:r>
-              <w:t>MEC 701.4</w:t>
-            </w:r>
-          </w:p>
-        </w:tc>
-        <w:tc>
-          <w:tcPr>
-            <w:tcW w:type="dxa" w:w="6912"/>
-            <w:gridSpan w:val="4"/>
-          </w:tcPr>
-          <w:p>
-            <w:r>
-              <w:t>The learner will be able to Finalize the dimensions of the system components.</w:t>
-            </w:r>
-          </w:p>
-        </w:tc>
-      </w:tr>
-      <w:tr>
-        <w:tc>
-          <w:tcPr>
-            <w:tcW w:type="dxa" w:w="1728"/>
-          </w:tcPr>
-          <w:p>
-            <w:pPr>
-              <w:jc w:val="center"/>
-            </w:pPr>
-            <w:r>
-              <w:t>MEC 701.5</w:t>
-            </w:r>
-          </w:p>
-        </w:tc>
-        <w:tc>
-          <w:tcPr>
-            <w:tcW w:type="dxa" w:w="6912"/>
-            <w:gridSpan w:val="4"/>
-          </w:tcPr>
-          <w:p>
-            <w:r>
-              <w:t>The learner will be able to Select appropriate prime movers for the system.</w:t>
-            </w:r>
-          </w:p>
-        </w:tc>
-      </w:tr>
-      <w:tr>
-        <w:tc>
-          <w:tcPr>
-            <w:tcW w:type="dxa" w:w="1728"/>
-          </w:tcPr>
-          <w:p>
-            <w:pPr>
-              <w:jc w:val="center"/>
-            </w:pPr>
-            <w:r>
-              <w:t>MEC 701.6</w:t>
-            </w:r>
-          </w:p>
-        </w:tc>
-        <w:tc>
-          <w:tcPr>
-            <w:tcW w:type="dxa" w:w="6912"/>
-            <w:gridSpan w:val="4"/>
-          </w:tcPr>
-          <w:p>
-            <w:r>
-              <w:t>The learner will be able to Design the hoisting mechanism, belt conveyors, gear boxes, diesel &amp; petrol engine and pumps with a specific application.</w:t>
+              <w:t>Course Outcome</w:t>
             </w:r>
           </w:p>
         </w:tc>
@@ -645,7 +232,7 @@
           <w:b/>
           <w:sz w:val="28"/>
         </w:rPr>
-        <w:t>Class: B.E. SEM VIII Subject: Design of Mechanical Systems</w:t>
+        <w:t>Class: B.E. SEM VII Subject: Design of Mechanical Systems</w:t>
       </w:r>
     </w:p>
     <w:tbl>
@@ -1057,217 +644,6 @@
     </w:tbl>
     <w:p/>
     <w:p/>
-    <w:p>
-      <w:pPr>
-        <w:pStyle w:val="Normal"/>
-        <w:jc w:val="center"/>
-      </w:pPr>
-      <w:r>
-        <w:rPr>
-          <w:b/>
-          <w:sz w:val="28"/>
-        </w:rPr>
-        <w:t>Class: B.E. SEM VII Subject: Design of IT Systems</w:t>
-      </w:r>
-    </w:p>
-    <w:tbl>
-      <w:tblPr>
-        <w:tblStyle w:val="TableGrid"/>
-        <w:tblW w:type="auto" w:w="0"/>
-        <w:tblLook w:firstColumn="1" w:firstRow="1" w:lastColumn="0" w:lastRow="0" w:noHBand="0" w:noVBand="1" w:val="04A0"/>
-      </w:tblPr>
-      <w:tblGrid>
-        <w:gridCol w:w="1728"/>
-        <w:gridCol w:w="1728"/>
-        <w:gridCol w:w="1728"/>
-        <w:gridCol w:w="1728"/>
-        <w:gridCol w:w="1728"/>
-      </w:tblGrid>
-      <w:tr>
-        <w:tc>
-          <w:tcPr>
-            <w:tcW w:type="dxa" w:w="1728"/>
-          </w:tcPr>
-          <w:p>
-            <w:r>
-              <w:t>Course Code</w:t>
-            </w:r>
-          </w:p>
-        </w:tc>
-        <w:tc>
-          <w:tcPr>
-            <w:tcW w:type="dxa" w:w="6912"/>
-            <w:gridSpan w:val="4"/>
-          </w:tcPr>
-          <w:p>
-            <w:pPr>
-              <w:jc w:val="center"/>
-            </w:pPr>
-            <w:r>
-              <w:t>Course Outcome</w:t>
-            </w:r>
-          </w:p>
-        </w:tc>
-      </w:tr>
-      <w:tr>
-        <w:tc>
-          <w:tcPr>
-            <w:tcW w:type="dxa" w:w="1728"/>
-          </w:tcPr>
-          <w:p>
-            <w:pPr>
-              <w:jc w:val="center"/>
-            </w:pPr>
-            <w:r>
-              <w:t>MEC 701.1</w:t>
-            </w:r>
-          </w:p>
-        </w:tc>
-        <w:tc>
-          <w:tcPr>
-            <w:tcW w:type="dxa" w:w="6912"/>
-            <w:gridSpan w:val="4"/>
-          </w:tcPr>
-          <w:p>
-            <w:r>
-              <w:t>The learner will be able to Identify the different parts of the hoisting mechanism, belt conveyors, gear boxes, diesel &amp; petrol engine and pumps.</w:t>
-            </w:r>
-          </w:p>
-        </w:tc>
-      </w:tr>
-      <w:tr>
-        <w:tc>
-          <w:tcPr>
-            <w:tcW w:type="dxa" w:w="1728"/>
-          </w:tcPr>
-          <w:p>
-            <w:pPr>
-              <w:jc w:val="center"/>
-            </w:pPr>
-            <w:r>
-              <w:t>MEC 701.2</w:t>
-            </w:r>
-          </w:p>
-        </w:tc>
-        <w:tc>
-          <w:tcPr>
-            <w:tcW w:type="dxa" w:w="6912"/>
-            <w:gridSpan w:val="4"/>
-          </w:tcPr>
-          <w:p>
-            <w:r>
-              <w:t>The learner will be able to Explain the operating principles of Hoisting mechanism, belt conveyors, gear boxes, diesel &amp; petrol engine and pumps.</w:t>
-            </w:r>
-          </w:p>
-        </w:tc>
-      </w:tr>
-      <w:tr>
-        <w:tc>
-          <w:tcPr>
-            <w:tcW w:type="dxa" w:w="1728"/>
-          </w:tcPr>
-          <w:p>
-            <w:pPr>
-              <w:jc w:val="center"/>
-            </w:pPr>
-            <w:r>
-              <w:t>MEC 701.3</w:t>
-            </w:r>
-          </w:p>
-        </w:tc>
-        <w:tc>
-          <w:tcPr>
-            <w:tcW w:type="dxa" w:w="6912"/>
-            <w:gridSpan w:val="4"/>
-          </w:tcPr>
-          <w:p>
-            <w:r>
-              <w:t>The learner will be able to Use the basic components to form a suitable power transmission system to satisfy given requirements.</w:t>
-            </w:r>
-          </w:p>
-        </w:tc>
-      </w:tr>
-      <w:tr>
-        <w:tc>
-          <w:tcPr>
-            <w:tcW w:type="dxa" w:w="1728"/>
-          </w:tcPr>
-          <w:p>
-            <w:pPr>
-              <w:jc w:val="center"/>
-            </w:pPr>
-            <w:r>
-              <w:t>MEC 701.4</w:t>
-            </w:r>
-          </w:p>
-        </w:tc>
-        <w:tc>
-          <w:tcPr>
-            <w:tcW w:type="dxa" w:w="6912"/>
-            <w:gridSpan w:val="4"/>
-          </w:tcPr>
-          <w:p>
-            <w:r>
-              <w:t>The learner will be able to Finalize the dimensions of the system components.</w:t>
-            </w:r>
-          </w:p>
-        </w:tc>
-      </w:tr>
-      <w:tr>
-        <w:tc>
-          <w:tcPr>
-            <w:tcW w:type="dxa" w:w="1728"/>
-          </w:tcPr>
-          <w:p>
-            <w:pPr>
-              <w:jc w:val="center"/>
-            </w:pPr>
-            <w:r>
-              <w:t>MEC 701.5</w:t>
-            </w:r>
-          </w:p>
-        </w:tc>
-        <w:tc>
-          <w:tcPr>
-            <w:tcW w:type="dxa" w:w="6912"/>
-            <w:gridSpan w:val="4"/>
-          </w:tcPr>
-          <w:p>
-            <w:r>
-              <w:t>The learner will be able to Select appropriate prime movers for the system.</w:t>
-            </w:r>
-          </w:p>
-        </w:tc>
-      </w:tr>
-      <w:tr>
-        <w:tc>
-          <w:tcPr>
-            <w:tcW w:type="dxa" w:w="1728"/>
-          </w:tcPr>
-          <w:p>
-            <w:pPr>
-              <w:jc w:val="center"/>
-            </w:pPr>
-            <w:r>
-              <w:t>MEC 701.6</w:t>
-            </w:r>
-          </w:p>
-        </w:tc>
-        <w:tc>
-          <w:tcPr>
-            <w:tcW w:type="dxa" w:w="6912"/>
-            <w:gridSpan w:val="4"/>
-          </w:tcPr>
-          <w:p>
-            <w:r>
-              <w:t>The learner will be able to Design the hoisting mechanism, belt conveyors, gear boxes, diesel &amp; petrol engine and pumps with a specific application.</w:t>
-            </w:r>
-          </w:p>
-        </w:tc>
-      </w:tr>
-    </w:tbl>
-    <w:p/>
-    <w:p/>
     <w:sectPr>
       <w:pgSz w:w="12240" w:h="15840"/>
       <w:pgMar w:top="1440" w:right="1800" w:bottom="1440" w:left="1800" w:header="720" w:footer="720" w:gutter="0"/>

</xml_diff>